<commit_message>
modify the definition of f
</commit_message>
<xml_diff>
--- a/hw9/HW9 .docx
+++ b/hw9/HW9 .docx
@@ -1,6 +1,6 @@
 
 <file path=word/document.xml><?xml version="1.0" encoding="utf-8"?>
-<w:document xmlns:wpc="http://schemas.microsoft.com/office/word/2010/wordprocessingCanvas" xmlns:cx="http://schemas.microsoft.com/office/drawing/2014/chartex" xmlns:cx1="http://schemas.microsoft.com/office/drawing/2015/9/8/chartex" xmlns:mc="http://schemas.openxmlformats.org/markup-compatibility/2006" xmlns:o="urn:schemas-microsoft-com:office:office" xmlns:r="http://schemas.openxmlformats.org/officeDocument/2006/relationships" xmlns:m="http://schemas.openxmlformats.org/officeDocument/2006/math" xmlns:v="urn:schemas-microsoft-com:vml" xmlns:wp14="http://schemas.microsoft.com/office/word/2010/wordprocessingDrawing" xmlns:wp="http://schemas.openxmlformats.org/drawingml/2006/wordprocessingDrawing" xmlns:w10="urn:schemas-microsoft-com:office:word" xmlns:w="http://schemas.openxmlformats.org/wordprocessingml/2006/main" xmlns:w14="http://schemas.microsoft.com/office/word/2010/wordml" xmlns:w15="http://schemas.microsoft.com/office/word/2012/wordml" xmlns:w16se="http://schemas.microsoft.com/office/word/2015/wordml/symex" xmlns:wpg="http://schemas.microsoft.com/office/word/2010/wordprocessingGroup" xmlns:wpi="http://schemas.microsoft.com/office/word/2010/wordprocessingInk" xmlns:wne="http://schemas.microsoft.com/office/word/2006/wordml" xmlns:wps="http://schemas.microsoft.com/office/word/2010/wordprocessingShape" mc:Ignorable="w14 w15 w16se wp14">
+<w:document xmlns:wpc="http://schemas.microsoft.com/office/word/2010/wordprocessingCanvas" xmlns:cx="http://schemas.microsoft.com/office/drawing/2014/chartex" xmlns:cx1="http://schemas.microsoft.com/office/drawing/2015/9/8/chartex" xmlns:cx2="http://schemas.microsoft.com/office/drawing/2015/10/21/chartex" xmlns:cx3="http://schemas.microsoft.com/office/drawing/2016/5/9/chartex" xmlns:cx4="http://schemas.microsoft.com/office/drawing/2016/5/10/chartex" xmlns:cx5="http://schemas.microsoft.com/office/drawing/2016/5/11/chartex" xmlns:cx6="http://schemas.microsoft.com/office/drawing/2016/5/12/chartex" xmlns:cx7="http://schemas.microsoft.com/office/drawing/2016/5/13/chartex" xmlns:cx8="http://schemas.microsoft.com/office/drawing/2016/5/14/chartex" xmlns:mc="http://schemas.openxmlformats.org/markup-compatibility/2006" xmlns:aink="http://schemas.microsoft.com/office/drawing/2016/ink" xmlns:am3d="http://schemas.microsoft.com/office/drawing/2017/model3d" xmlns:o="urn:schemas-microsoft-com:office:office" xmlns:r="http://schemas.openxmlformats.org/officeDocument/2006/relationships" xmlns:m="http://schemas.openxmlformats.org/officeDocument/2006/math" xmlns:v="urn:schemas-microsoft-com:vml" xmlns:wp14="http://schemas.microsoft.com/office/word/2010/wordprocessingDrawing" xmlns:wp="http://schemas.openxmlformats.org/drawingml/2006/wordprocessingDrawing" xmlns:w10="urn:schemas-microsoft-com:office:word" xmlns:w="http://schemas.openxmlformats.org/wordprocessingml/2006/main" xmlns:w14="http://schemas.microsoft.com/office/word/2010/wordml" xmlns:w15="http://schemas.microsoft.com/office/word/2012/wordml" xmlns:w16cid="http://schemas.microsoft.com/office/word/2016/wordml/cid" xmlns:w16se="http://schemas.microsoft.com/office/word/2015/wordml/symex" xmlns:wpg="http://schemas.microsoft.com/office/word/2010/wordprocessingGroup" xmlns:wpi="http://schemas.microsoft.com/office/word/2010/wordprocessingInk" xmlns:wne="http://schemas.microsoft.com/office/word/2006/wordml" xmlns:wps="http://schemas.microsoft.com/office/word/2010/wordprocessingShape" mc:Ignorable="w14 w15 w16se w16cid wp14">
   <w:body>
     <w:p>
       <w:pPr>
@@ -1009,8 +1009,6 @@
           </m:sup>
         </m:sSup>
       </m:oMath>
-      <w:bookmarkStart w:id="1" w:name="_GoBack"/>
-      <w:bookmarkEnd w:id="1"/>
     </w:p>
     <w:p>
       <w:pPr>
@@ -1235,8 +1233,8 @@
           <w:szCs w:val="32"/>
         </w:rPr>
       </w:pPr>
-      <w:bookmarkStart w:id="2" w:name="OLE_LINK1"/>
-      <w:bookmarkStart w:id="3" w:name="OLE_LINK2"/>
+      <w:bookmarkStart w:id="1" w:name="OLE_LINK1"/>
+      <w:bookmarkStart w:id="2" w:name="OLE_LINK2"/>
       <w:r>
         <w:rPr>
           <w:rFonts w:ascii="Times New Roman" w:hAnsi="Times New Roman" w:cs="Times New Roman"/>
@@ -1270,8 +1268,8 @@
         </w:rPr>
         <w:t>”</w:t>
       </w:r>
+      <w:bookmarkEnd w:id="1"/>
       <w:bookmarkEnd w:id="2"/>
-      <w:bookmarkEnd w:id="3"/>
     </w:p>
     <w:p>
       <w:pPr>
@@ -1292,18 +1290,138 @@
           <w:noProof/>
         </w:rPr>
         <mc:AlternateContent>
+          <mc:Choice Requires="wpg">
+            <w:drawing>
+              <wp:anchor distT="0" distB="0" distL="114300" distR="114300" simplePos="0" relativeHeight="251660288" behindDoc="0" locked="0" layoutInCell="1" allowOverlap="1">
+                <wp:simplePos x="0" y="0"/>
+                <wp:positionH relativeFrom="column">
+                  <wp:posOffset>1005840</wp:posOffset>
+                </wp:positionH>
+                <wp:positionV relativeFrom="paragraph">
+                  <wp:posOffset>1493520</wp:posOffset>
+                </wp:positionV>
+                <wp:extent cx="3065069" cy="403631"/>
+                <wp:effectExtent l="19050" t="19050" r="21590" b="15875"/>
+                <wp:wrapNone/>
+                <wp:docPr id="7" name="群組 7"/>
+                <wp:cNvGraphicFramePr/>
+                <a:graphic xmlns:a="http://schemas.openxmlformats.org/drawingml/2006/main">
+                  <a:graphicData uri="http://schemas.microsoft.com/office/word/2010/wordprocessingGroup">
+                    <wpg:wgp>
+                      <wpg:cNvGrpSpPr/>
+                      <wpg:grpSpPr>
+                        <a:xfrm>
+                          <a:off x="0" y="0"/>
+                          <a:ext cx="3065069" cy="403631"/>
+                          <a:chOff x="0" y="0"/>
+                          <a:chExt cx="3065069" cy="403631"/>
+                        </a:xfrm>
+                      </wpg:grpSpPr>
+                      <wps:wsp>
+                        <wps:cNvPr id="2" name="直線接點 2"/>
+                        <wps:cNvCnPr/>
+                        <wps:spPr>
+                          <a:xfrm>
+                            <a:off x="45720" y="68580"/>
+                            <a:ext cx="2925724" cy="277470"/>
+                          </a:xfrm>
+                          <a:prstGeom prst="line">
+                            <a:avLst/>
+                          </a:prstGeom>
+                          <a:ln w="38100">
+                            <a:solidFill>
+                              <a:srgbClr val="FF0000"/>
+                            </a:solidFill>
+                          </a:ln>
+                        </wps:spPr>
+                        <wps:style>
+                          <a:lnRef idx="1">
+                            <a:schemeClr val="accent1"/>
+                          </a:lnRef>
+                          <a:fillRef idx="0">
+                            <a:schemeClr val="accent1"/>
+                          </a:fillRef>
+                          <a:effectRef idx="0">
+                            <a:schemeClr val="accent1"/>
+                          </a:effectRef>
+                          <a:fontRef idx="minor">
+                            <a:schemeClr val="tx1"/>
+                          </a:fontRef>
+                        </wps:style>
+                        <wps:bodyPr/>
+                      </wps:wsp>
+                      <wps:wsp>
+                        <wps:cNvPr id="3" name="矩形 3"/>
+                        <wps:cNvSpPr/>
+                        <wps:spPr>
+                          <a:xfrm>
+                            <a:off x="0" y="0"/>
+                            <a:ext cx="3065069" cy="403631"/>
+                          </a:xfrm>
+                          <a:prstGeom prst="rect">
+                            <a:avLst/>
+                          </a:prstGeom>
+                          <a:noFill/>
+                          <a:ln w="28575"/>
+                        </wps:spPr>
+                        <wps:style>
+                          <a:lnRef idx="2">
+                            <a:schemeClr val="accent1">
+                              <a:shade val="50000"/>
+                            </a:schemeClr>
+                          </a:lnRef>
+                          <a:fillRef idx="1">
+                            <a:schemeClr val="accent1"/>
+                          </a:fillRef>
+                          <a:effectRef idx="0">
+                            <a:schemeClr val="accent1"/>
+                          </a:effectRef>
+                          <a:fontRef idx="minor">
+                            <a:schemeClr val="lt1"/>
+                          </a:fontRef>
+                        </wps:style>
+                        <wps:bodyPr rot="0" spcFirstLastPara="0" vertOverflow="overflow" horzOverflow="overflow" vert="horz" wrap="square" lIns="91440" tIns="45720" rIns="91440" bIns="45720" numCol="1" spcCol="0" rtlCol="0" fromWordArt="0" anchor="ctr" anchorCtr="0" forceAA="0" compatLnSpc="1">
+                          <a:prstTxWarp prst="textNoShape">
+                            <a:avLst/>
+                          </a:prstTxWarp>
+                          <a:noAutofit/>
+                        </wps:bodyPr>
+                      </wps:wsp>
+                    </wpg:wgp>
+                  </a:graphicData>
+                </a:graphic>
+              </wp:anchor>
+            </w:drawing>
+          </mc:Choice>
+          <mc:Fallback>
+            <w:pict>
+              <v:group w14:anchorId="022CC4F0" id="群組 7" o:spid="_x0000_s1026" style="position:absolute;margin-left:79.2pt;margin-top:117.6pt;width:241.35pt;height:31.8pt;z-index:251660288" coordsize="30650,4036" o:gfxdata="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">
+                <v:line id="直線接點 2" o:spid="_x0000_s1027" style="position:absolute;visibility:visible;mso-wrap-style:square" from="457,685" to="29714,3460" o:connectortype="straight" o:gfxdata="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" strokecolor="red" strokeweight="3pt">
+                  <v:stroke joinstyle="miter"/>
+                </v:line>
+                <v:rect id="矩形 3" o:spid="_x0000_s1028" style="position:absolute;width:30650;height:4036;visibility:visible;mso-wrap-style:square;v-text-anchor:middle" o:gfxdata="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" filled="f" strokecolor="#1f4d78 [1604]" strokeweight="2.25pt"/>
+              </v:group>
+            </w:pict>
+          </mc:Fallback>
+        </mc:AlternateContent>
+      </w:r>
+      <w:r>
+        <w:rPr>
+          <w:noProof/>
+        </w:rPr>
+        <mc:AlternateContent>
           <mc:Choice Requires="wps">
             <w:drawing>
-              <wp:anchor distT="0" distB="0" distL="114300" distR="114300" simplePos="0" relativeHeight="251661312" behindDoc="0" locked="0" layoutInCell="1" allowOverlap="1">
+              <wp:anchor distT="0" distB="0" distL="114300" distR="114300" simplePos="0" relativeHeight="251663360" behindDoc="0" locked="0" layoutInCell="1" allowOverlap="1">
                 <wp:simplePos x="0" y="0"/>
-                <wp:positionH relativeFrom="column">
-                  <wp:posOffset>239573</wp:posOffset>
+                <wp:positionH relativeFrom="margin">
+                  <wp:posOffset>2842260</wp:posOffset>
                 </wp:positionH>
                 <wp:positionV relativeFrom="paragraph">
-                  <wp:posOffset>349300</wp:posOffset>
+                  <wp:posOffset>251460</wp:posOffset>
                 </wp:positionV>
-                <wp:extent cx="950976" cy="1141171"/>
-                <wp:effectExtent l="19050" t="0" r="78105" b="97155"/>
+                <wp:extent cx="1508760" cy="1470660"/>
+                <wp:effectExtent l="0" t="0" r="796290" b="91440"/>
                 <wp:wrapNone/>
                 <wp:docPr id="4" name="肘形接點 4"/>
                 <wp:cNvGraphicFramePr/>
@@ -1314,164 +1432,15 @@
                       <wps:spPr>
                         <a:xfrm>
                           <a:off x="0" y="0"/>
-                          <a:ext cx="950976" cy="1141171"/>
+                          <a:ext cx="1508760" cy="1470660"/>
                         </a:xfrm>
                         <a:prstGeom prst="bentConnector3">
                           <a:avLst>
-                            <a:gd name="adj1" fmla="val -20"/>
+                            <a:gd name="adj1" fmla="val 150544"/>
                           </a:avLst>
                         </a:prstGeom>
                         <a:ln>
                           <a:tailEnd type="triangle"/>
-                        </a:ln>
-                      </wps:spPr>
-                      <wps:style>
-                        <a:lnRef idx="1">
-                          <a:schemeClr val="accent1"/>
-                        </a:lnRef>
-                        <a:fillRef idx="0">
-                          <a:schemeClr val="accent1"/>
-                        </a:fillRef>
-                        <a:effectRef idx="0">
-                          <a:schemeClr val="accent1"/>
-                        </a:effectRef>
-                        <a:fontRef idx="minor">
-                          <a:schemeClr val="tx1"/>
-                        </a:fontRef>
-                      </wps:style>
-                      <wps:bodyPr/>
-                    </wps:wsp>
-                  </a:graphicData>
-                </a:graphic>
-              </wp:anchor>
-            </w:drawing>
-          </mc:Choice>
-          <mc:Fallback>
-            <w:pict>
-              <v:shapetype w14:anchorId="4BE74F5F" id="_x0000_t34" coordsize="21600,21600" o:spt="34" o:oned="t" adj="10800" path="m,l@0,0@0,21600,21600,21600e" filled="f">
-                <v:stroke joinstyle="miter"/>
-                <v:formulas>
-                  <v:f eqn="val #0"/>
-                </v:formulas>
-                <v:path arrowok="t" fillok="f" o:connecttype="none"/>
-                <v:handles>
-                  <v:h position="#0,center"/>
-                </v:handles>
-                <o:lock v:ext="edit" shapetype="t"/>
-              </v:shapetype>
-              <v:shape id="肘形接點 4" o:spid="_x0000_s1026" type="#_x0000_t34" style="position:absolute;margin-left:18.85pt;margin-top:27.5pt;width:74.9pt;height:89.85pt;z-index:251661312;visibility:visible;mso-wrap-style:square;mso-wrap-distance-left:9pt;mso-wrap-distance-top:0;mso-wrap-distance-right:9pt;mso-wrap-distance-bottom:0;mso-position-horizontal:absolute;mso-position-horizontal-relative:text;mso-position-vertical:absolute;mso-position-vertical-relative:text" o:gfxdata="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" adj="-4" strokecolor="#5b9bd5 [3204]" strokeweight=".5pt">
-                <v:stroke endarrow="block"/>
-              </v:shape>
-            </w:pict>
-          </mc:Fallback>
-        </mc:AlternateContent>
-      </w:r>
-      <w:r>
-        <w:rPr>
-          <w:noProof/>
-        </w:rPr>
-        <mc:AlternateContent>
-          <mc:Choice Requires="wps">
-            <w:drawing>
-              <wp:anchor distT="0" distB="0" distL="114300" distR="114300" simplePos="0" relativeHeight="251660288" behindDoc="0" locked="0" layoutInCell="1" allowOverlap="1">
-                <wp:simplePos x="0" y="0"/>
-                <wp:positionH relativeFrom="column">
-                  <wp:posOffset>1190549</wp:posOffset>
-                </wp:positionH>
-                <wp:positionV relativeFrom="paragraph">
-                  <wp:posOffset>1271016</wp:posOffset>
-                </wp:positionV>
-                <wp:extent cx="3065069" cy="403631"/>
-                <wp:effectExtent l="19050" t="19050" r="21590" b="15875"/>
-                <wp:wrapNone/>
-                <wp:docPr id="3" name="矩形 3"/>
-                <wp:cNvGraphicFramePr/>
-                <a:graphic xmlns:a="http://schemas.openxmlformats.org/drawingml/2006/main">
-                  <a:graphicData uri="http://schemas.microsoft.com/office/word/2010/wordprocessingShape">
-                    <wps:wsp>
-                      <wps:cNvSpPr/>
-                      <wps:spPr>
-                        <a:xfrm>
-                          <a:off x="0" y="0"/>
-                          <a:ext cx="3065069" cy="403631"/>
-                        </a:xfrm>
-                        <a:prstGeom prst="rect">
-                          <a:avLst/>
-                        </a:prstGeom>
-                        <a:noFill/>
-                        <a:ln w="28575"/>
-                      </wps:spPr>
-                      <wps:style>
-                        <a:lnRef idx="2">
-                          <a:schemeClr val="accent1">
-                            <a:shade val="50000"/>
-                          </a:schemeClr>
-                        </a:lnRef>
-                        <a:fillRef idx="1">
-                          <a:schemeClr val="accent1"/>
-                        </a:fillRef>
-                        <a:effectRef idx="0">
-                          <a:schemeClr val="accent1"/>
-                        </a:effectRef>
-                        <a:fontRef idx="minor">
-                          <a:schemeClr val="lt1"/>
-                        </a:fontRef>
-                      </wps:style>
-                      <wps:bodyPr rot="0" spcFirstLastPara="0" vertOverflow="overflow" horzOverflow="overflow" vert="horz" wrap="square" lIns="91440" tIns="45720" rIns="91440" bIns="45720" numCol="1" spcCol="0" rtlCol="0" fromWordArt="0" anchor="ctr" anchorCtr="0" forceAA="0" compatLnSpc="1">
-                        <a:prstTxWarp prst="textNoShape">
-                          <a:avLst/>
-                        </a:prstTxWarp>
-                        <a:noAutofit/>
-                      </wps:bodyPr>
-                    </wps:wsp>
-                  </a:graphicData>
-                </a:graphic>
-              </wp:anchor>
-            </w:drawing>
-          </mc:Choice>
-          <mc:Fallback>
-            <w:pict>
-              <v:rect w14:anchorId="7D1A680C" id="矩形 3" o:spid="_x0000_s1026" style="position:absolute;margin-left:93.75pt;margin-top:100.1pt;width:241.35pt;height:31.8pt;z-index:251660288;visibility:visible;mso-wrap-style:square;mso-wrap-distance-left:9pt;mso-wrap-distance-top:0;mso-wrap-distance-right:9pt;mso-wrap-distance-bottom:0;mso-position-horizontal:absolute;mso-position-horizontal-relative:text;mso-position-vertical:absolute;mso-position-vertical-relative:text;v-text-anchor:middle" o:gfxdata="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" filled="f" strokecolor="#1f4d78 [1604]" strokeweight="2.25pt"/>
-            </w:pict>
-          </mc:Fallback>
-        </mc:AlternateContent>
-      </w:r>
-      <w:r>
-        <w:rPr>
-          <w:noProof/>
-        </w:rPr>
-        <mc:AlternateContent>
-          <mc:Choice Requires="wps">
-            <w:drawing>
-              <wp:anchor distT="0" distB="0" distL="114300" distR="114300" simplePos="0" relativeHeight="251659264" behindDoc="0" locked="0" layoutInCell="1" allowOverlap="1">
-                <wp:simplePos x="0" y="0"/>
-                <wp:positionH relativeFrom="column">
-                  <wp:posOffset>1271016</wp:posOffset>
-                </wp:positionH>
-                <wp:positionV relativeFrom="paragraph">
-                  <wp:posOffset>1322222</wp:posOffset>
-                </wp:positionV>
-                <wp:extent cx="2925724" cy="277470"/>
-                <wp:effectExtent l="19050" t="19050" r="27305" b="27940"/>
-                <wp:wrapNone/>
-                <wp:docPr id="2" name="直線接點 2"/>
-                <wp:cNvGraphicFramePr/>
-                <a:graphic xmlns:a="http://schemas.openxmlformats.org/drawingml/2006/main">
-                  <a:graphicData uri="http://schemas.microsoft.com/office/word/2010/wordprocessingShape">
-                    <wps:wsp>
-                      <wps:cNvCnPr/>
-                      <wps:spPr>
-                        <a:xfrm>
-                          <a:off x="0" y="0"/>
-                          <a:ext cx="2925724" cy="277470"/>
-                        </a:xfrm>
-                        <a:prstGeom prst="line">
-                          <a:avLst/>
-                        </a:prstGeom>
-                        <a:ln w="38100">
-                          <a:solidFill>
-                            <a:srgbClr val="FF0000"/>
-                          </a:solidFill>
                         </a:ln>
                       </wps:spPr>
                       <wps:style>
@@ -1503,30 +1472,45 @@
           </mc:Choice>
           <mc:Fallback>
             <w:pict>
-              <v:line w14:anchorId="4A0E91AA" id="直線接點 2" o:spid="_x0000_s1026" style="position:absolute;z-index:251659264;visibility:visible;mso-wrap-style:square;mso-width-percent:0;mso-height-percent:0;mso-wrap-distance-left:9pt;mso-wrap-distance-top:0;mso-wrap-distance-right:9pt;mso-wrap-distance-bottom:0;mso-position-horizontal:absolute;mso-position-horizontal-relative:text;mso-position-vertical:absolute;mso-position-vertical-relative:text;mso-width-percent:0;mso-height-percent:0;mso-width-relative:margin;mso-height-relative:margin" from="100.1pt,104.1pt" to="330.45pt,125.95pt" o:gfxdata="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" strokecolor="red" strokeweight="3pt">
+              <v:shapetype w14:anchorId="5E908A35" id="_x0000_t34" coordsize="21600,21600" o:spt="34" o:oned="t" adj="10800" path="m,l@0,0@0,21600,21600,21600e" filled="f">
                 <v:stroke joinstyle="miter"/>
-              </v:line>
+                <v:formulas>
+                  <v:f eqn="val #0"/>
+                </v:formulas>
+                <v:path arrowok="t" fillok="f" o:connecttype="none"/>
+                <v:handles>
+                  <v:h position="#0,center"/>
+                </v:handles>
+                <o:lock v:ext="edit" shapetype="t"/>
+              </v:shapetype>
+              <v:shape id="肘形接點 4" o:spid="_x0000_s1026" type="#_x0000_t34" style="position:absolute;margin-left:223.8pt;margin-top:19.8pt;width:118.8pt;height:115.8pt;z-index:251663360;visibility:visible;mso-wrap-style:square;mso-width-percent:0;mso-height-percent:0;mso-wrap-distance-left:9pt;mso-wrap-distance-top:0;mso-wrap-distance-right:9pt;mso-wrap-distance-bottom:0;mso-position-horizontal:absolute;mso-position-horizontal-relative:margin;mso-position-vertical:absolute;mso-position-vertical-relative:text;mso-width-percent:0;mso-height-percent:0;mso-width-relative:margin;mso-height-relative:margin" o:gfxdata="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" adj="32518" strokecolor="#5b9bd5 [3204]" strokeweight=".5pt">
+                <v:stroke endarrow="block"/>
+                <w10:wrap anchorx="margin"/>
+              </v:shape>
             </w:pict>
           </mc:Fallback>
         </mc:AlternateContent>
       </w:r>
       <w:r>
         <w:rPr>
+          <w:rFonts w:ascii="Times New Roman" w:hAnsi="Times New Roman" w:cs="Times New Roman"/>
           <w:noProof/>
+          <w:sz w:val="32"/>
+          <w:szCs w:val="32"/>
         </w:rPr>
         <w:drawing>
-          <wp:anchor distT="0" distB="0" distL="114300" distR="114300" simplePos="0" relativeHeight="251658240" behindDoc="0" locked="0" layoutInCell="1" allowOverlap="1">
+          <wp:anchor distT="0" distB="0" distL="114300" distR="114300" simplePos="0" relativeHeight="251662336" behindDoc="0" locked="0" layoutInCell="1" allowOverlap="1">
             <wp:simplePos x="0" y="0"/>
-            <wp:positionH relativeFrom="margin">
-              <wp:align>right</wp:align>
+            <wp:positionH relativeFrom="column">
+              <wp:posOffset>0</wp:posOffset>
             </wp:positionH>
             <wp:positionV relativeFrom="paragraph">
-              <wp:posOffset>407340</wp:posOffset>
+              <wp:posOffset>419100</wp:posOffset>
             </wp:positionV>
-            <wp:extent cx="4962525" cy="1266825"/>
-            <wp:effectExtent l="0" t="0" r="9525" b="9525"/>
+            <wp:extent cx="5274310" cy="717550"/>
+            <wp:effectExtent l="0" t="0" r="2540" b="6350"/>
             <wp:wrapTopAndBottom/>
-            <wp:docPr id="1" name="圖片 1"/>
+            <wp:docPr id="6" name="圖片 6"/>
             <wp:cNvGraphicFramePr>
               <a:graphicFrameLocks xmlns:a="http://schemas.openxmlformats.org/drawingml/2006/main" noChangeAspect="1"/>
             </wp:cNvGraphicFramePr>
@@ -1534,7 +1518,7 @@
               <a:graphicData uri="http://schemas.openxmlformats.org/drawingml/2006/picture">
                 <pic:pic xmlns:pic="http://schemas.openxmlformats.org/drawingml/2006/picture">
                   <pic:nvPicPr>
-                    <pic:cNvPr id="1" name=""/>
+                    <pic:cNvPr id="6" name="螢幕擷取畫面 2021-05-04 223752.png"/>
                     <pic:cNvPicPr/>
                   </pic:nvPicPr>
                   <pic:blipFill>
@@ -1552,7 +1536,7 @@
                   <pic:spPr>
                     <a:xfrm>
                       <a:off x="0" y="0"/>
-                      <a:ext cx="4962525" cy="1266825"/>
+                      <a:ext cx="5274310" cy="717550"/>
                     </a:xfrm>
                     <a:prstGeom prst="rect">
                       <a:avLst/>
@@ -1561,10 +1545,80 @@
                 </pic:pic>
               </a:graphicData>
             </a:graphic>
+            <wp14:sizeRelH relativeFrom="page">
+              <wp14:pctWidth>0</wp14:pctWidth>
+            </wp14:sizeRelH>
+            <wp14:sizeRelV relativeFrom="page">
+              <wp14:pctHeight>0</wp14:pctHeight>
+            </wp14:sizeRelV>
           </wp:anchor>
         </w:drawing>
       </w:r>
-      <w:bookmarkStart w:id="4" w:name="OLE_LINK4"/>
+      <w:r>
+        <w:rPr>
+          <w:noProof/>
+        </w:rPr>
+        <w:drawing>
+          <wp:anchor distT="0" distB="0" distL="114300" distR="114300" simplePos="0" relativeHeight="251657216" behindDoc="0" locked="0" layoutInCell="1" allowOverlap="1">
+            <wp:simplePos x="0" y="0"/>
+            <wp:positionH relativeFrom="margin">
+              <wp:posOffset>153670</wp:posOffset>
+            </wp:positionH>
+            <wp:positionV relativeFrom="paragraph">
+              <wp:posOffset>1135380</wp:posOffset>
+            </wp:positionV>
+            <wp:extent cx="4962525" cy="756285"/>
+            <wp:effectExtent l="0" t="0" r="9525" b="5715"/>
+            <wp:wrapTopAndBottom/>
+            <wp:docPr id="1" name="圖片 1"/>
+            <wp:cNvGraphicFramePr>
+              <a:graphicFrameLocks xmlns:a="http://schemas.openxmlformats.org/drawingml/2006/main" noChangeAspect="1"/>
+            </wp:cNvGraphicFramePr>
+            <a:graphic xmlns:a="http://schemas.openxmlformats.org/drawingml/2006/main">
+              <a:graphicData uri="http://schemas.openxmlformats.org/drawingml/2006/picture">
+                <pic:pic xmlns:pic="http://schemas.openxmlformats.org/drawingml/2006/picture">
+                  <pic:nvPicPr>
+                    <pic:cNvPr id="1" name=""/>
+                    <pic:cNvPicPr/>
+                  </pic:nvPicPr>
+                  <pic:blipFill rotWithShape="1">
+                    <a:blip r:embed="rId8">
+                      <a:extLst>
+                        <a:ext uri="{28A0092B-C50C-407E-A947-70E740481C1C}">
+                          <a14:useLocalDpi xmlns:a14="http://schemas.microsoft.com/office/drawing/2010/main" val="0"/>
+                        </a:ext>
+                      </a:extLst>
+                    </a:blip>
+                    <a:srcRect t="40301"/>
+                    <a:stretch/>
+                  </pic:blipFill>
+                  <pic:spPr bwMode="auto">
+                    <a:xfrm>
+                      <a:off x="0" y="0"/>
+                      <a:ext cx="4962525" cy="756285"/>
+                    </a:xfrm>
+                    <a:prstGeom prst="rect">
+                      <a:avLst/>
+                    </a:prstGeom>
+                    <a:ln>
+                      <a:noFill/>
+                    </a:ln>
+                    <a:extLst>
+                      <a:ext uri="{53640926-AAD7-44D8-BBD7-CCE9431645EC}">
+                        <a14:shadowObscured xmlns:a14="http://schemas.microsoft.com/office/drawing/2010/main"/>
+                      </a:ext>
+                    </a:extLst>
+                  </pic:spPr>
+                </pic:pic>
+              </a:graphicData>
+            </a:graphic>
+            <wp14:sizeRelV relativeFrom="margin">
+              <wp14:pctHeight>0</wp14:pctHeight>
+            </wp14:sizeRelV>
+          </wp:anchor>
+        </w:drawing>
+      </w:r>
+      <w:bookmarkStart w:id="3" w:name="OLE_LINK4"/>
       <w:r>
         <w:rPr>
           <w:rFonts w:ascii="Times New Roman" w:hAnsi="Times New Roman" w:cs="Times New Roman" w:hint="eastAsia"/>
@@ -1581,7 +1635,7 @@
         </w:rPr>
         <w:t>on’t</w:t>
       </w:r>
-      <w:bookmarkEnd w:id="4"/>
+      <w:bookmarkEnd w:id="3"/>
       <w:r>
         <w:rPr>
           <w:rFonts w:ascii="Times New Roman" w:hAnsi="Times New Roman" w:cs="Times New Roman"/>
@@ -1605,8 +1659,8 @@
           <w:szCs w:val="32"/>
         </w:rPr>
       </w:pPr>
-      <w:bookmarkStart w:id="5" w:name="OLE_LINK5"/>
-      <w:bookmarkStart w:id="6" w:name="OLE_LINK6"/>
+      <w:bookmarkStart w:id="4" w:name="OLE_LINK5"/>
+      <w:bookmarkStart w:id="5" w:name="OLE_LINK6"/>
       <w:r>
         <w:rPr>
           <w:rFonts w:ascii="Times New Roman" w:hAnsi="Times New Roman" w:cs="Times New Roman"/>
@@ -1673,6 +1727,8 @@
         </w:rPr>
         <w:t xml:space="preserve"> of Simulink.</w:t>
       </w:r>
+      <w:bookmarkStart w:id="6" w:name="_GoBack"/>
+      <w:bookmarkEnd w:id="4"/>
       <w:bookmarkEnd w:id="5"/>
       <w:bookmarkEnd w:id="6"/>
     </w:p>
@@ -1687,7 +1743,7 @@
 </file>
 
 <file path=word/endnotes.xml><?xml version="1.0" encoding="utf-8"?>
-<w:endnotes xmlns:wpc="http://schemas.microsoft.com/office/word/2010/wordprocessingCanvas" xmlns:cx="http://schemas.microsoft.com/office/drawing/2014/chartex" xmlns:cx1="http://schemas.microsoft.com/office/drawing/2015/9/8/chartex" xmlns:mc="http://schemas.openxmlformats.org/markup-compatibility/2006" xmlns:o="urn:schemas-microsoft-com:office:office" xmlns:r="http://schemas.openxmlformats.org/officeDocument/2006/relationships" xmlns:m="http://schemas.openxmlformats.org/officeDocument/2006/math" xmlns:v="urn:schemas-microsoft-com:vml" xmlns:wp14="http://schemas.microsoft.com/office/word/2010/wordprocessingDrawing" xmlns:wp="http://schemas.openxmlformats.org/drawingml/2006/wordprocessingDrawing" xmlns:w10="urn:schemas-microsoft-com:office:word" xmlns:w="http://schemas.openxmlformats.org/wordprocessingml/2006/main" xmlns:w14="http://schemas.microsoft.com/office/word/2010/wordml" xmlns:w15="http://schemas.microsoft.com/office/word/2012/wordml" xmlns:w16se="http://schemas.microsoft.com/office/word/2015/wordml/symex" xmlns:wpg="http://schemas.microsoft.com/office/word/2010/wordprocessingGroup" xmlns:wpi="http://schemas.microsoft.com/office/word/2010/wordprocessingInk" xmlns:wne="http://schemas.microsoft.com/office/word/2006/wordml" xmlns:wps="http://schemas.microsoft.com/office/word/2010/wordprocessingShape" mc:Ignorable="w14 w15 w16se wp14">
+<w:endnotes xmlns:wpc="http://schemas.microsoft.com/office/word/2010/wordprocessingCanvas" xmlns:cx="http://schemas.microsoft.com/office/drawing/2014/chartex" xmlns:cx1="http://schemas.microsoft.com/office/drawing/2015/9/8/chartex" xmlns:cx2="http://schemas.microsoft.com/office/drawing/2015/10/21/chartex" xmlns:cx3="http://schemas.microsoft.com/office/drawing/2016/5/9/chartex" xmlns:cx4="http://schemas.microsoft.com/office/drawing/2016/5/10/chartex" xmlns:cx5="http://schemas.microsoft.com/office/drawing/2016/5/11/chartex" xmlns:cx6="http://schemas.microsoft.com/office/drawing/2016/5/12/chartex" xmlns:cx7="http://schemas.microsoft.com/office/drawing/2016/5/13/chartex" xmlns:cx8="http://schemas.microsoft.com/office/drawing/2016/5/14/chartex" xmlns:mc="http://schemas.openxmlformats.org/markup-compatibility/2006" xmlns:aink="http://schemas.microsoft.com/office/drawing/2016/ink" xmlns:am3d="http://schemas.microsoft.com/office/drawing/2017/model3d" xmlns:o="urn:schemas-microsoft-com:office:office" xmlns:r="http://schemas.openxmlformats.org/officeDocument/2006/relationships" xmlns:m="http://schemas.openxmlformats.org/officeDocument/2006/math" xmlns:v="urn:schemas-microsoft-com:vml" xmlns:wp14="http://schemas.microsoft.com/office/word/2010/wordprocessingDrawing" xmlns:wp="http://schemas.openxmlformats.org/drawingml/2006/wordprocessingDrawing" xmlns:w10="urn:schemas-microsoft-com:office:word" xmlns:w="http://schemas.openxmlformats.org/wordprocessingml/2006/main" xmlns:w14="http://schemas.microsoft.com/office/word/2010/wordml" xmlns:w15="http://schemas.microsoft.com/office/word/2012/wordml" xmlns:w16cid="http://schemas.microsoft.com/office/word/2016/wordml/cid" xmlns:w16se="http://schemas.microsoft.com/office/word/2015/wordml/symex" xmlns:wpg="http://schemas.microsoft.com/office/word/2010/wordprocessingGroup" xmlns:wpi="http://schemas.microsoft.com/office/word/2010/wordprocessingInk" xmlns:wne="http://schemas.microsoft.com/office/word/2006/wordml" xmlns:wps="http://schemas.microsoft.com/office/word/2010/wordprocessingShape" mc:Ignorable="w14 w15 w16se w16cid wp14">
   <w:endnote w:type="separator" w:id="-1">
     <w:p>
       <w:r>
@@ -1706,7 +1762,7 @@
 </file>
 
 <file path=word/footnotes.xml><?xml version="1.0" encoding="utf-8"?>
-<w:footnotes xmlns:wpc="http://schemas.microsoft.com/office/word/2010/wordprocessingCanvas" xmlns:cx="http://schemas.microsoft.com/office/drawing/2014/chartex" xmlns:cx1="http://schemas.microsoft.com/office/drawing/2015/9/8/chartex" xmlns:mc="http://schemas.openxmlformats.org/markup-compatibility/2006" xmlns:o="urn:schemas-microsoft-com:office:office" xmlns:r="http://schemas.openxmlformats.org/officeDocument/2006/relationships" xmlns:m="http://schemas.openxmlformats.org/officeDocument/2006/math" xmlns:v="urn:schemas-microsoft-com:vml" xmlns:wp14="http://schemas.microsoft.com/office/word/2010/wordprocessingDrawing" xmlns:wp="http://schemas.openxmlformats.org/drawingml/2006/wordprocessingDrawing" xmlns:w10="urn:schemas-microsoft-com:office:word" xmlns:w="http://schemas.openxmlformats.org/wordprocessingml/2006/main" xmlns:w14="http://schemas.microsoft.com/office/word/2010/wordml" xmlns:w15="http://schemas.microsoft.com/office/word/2012/wordml" xmlns:w16se="http://schemas.microsoft.com/office/word/2015/wordml/symex" xmlns:wpg="http://schemas.microsoft.com/office/word/2010/wordprocessingGroup" xmlns:wpi="http://schemas.microsoft.com/office/word/2010/wordprocessingInk" xmlns:wne="http://schemas.microsoft.com/office/word/2006/wordml" xmlns:wps="http://schemas.microsoft.com/office/word/2010/wordprocessingShape" mc:Ignorable="w14 w15 w16se wp14">
+<w:footnotes xmlns:wpc="http://schemas.microsoft.com/office/word/2010/wordprocessingCanvas" xmlns:cx="http://schemas.microsoft.com/office/drawing/2014/chartex" xmlns:cx1="http://schemas.microsoft.com/office/drawing/2015/9/8/chartex" xmlns:cx2="http://schemas.microsoft.com/office/drawing/2015/10/21/chartex" xmlns:cx3="http://schemas.microsoft.com/office/drawing/2016/5/9/chartex" xmlns:cx4="http://schemas.microsoft.com/office/drawing/2016/5/10/chartex" xmlns:cx5="http://schemas.microsoft.com/office/drawing/2016/5/11/chartex" xmlns:cx6="http://schemas.microsoft.com/office/drawing/2016/5/12/chartex" xmlns:cx7="http://schemas.microsoft.com/office/drawing/2016/5/13/chartex" xmlns:cx8="http://schemas.microsoft.com/office/drawing/2016/5/14/chartex" xmlns:mc="http://schemas.openxmlformats.org/markup-compatibility/2006" xmlns:aink="http://schemas.microsoft.com/office/drawing/2016/ink" xmlns:am3d="http://schemas.microsoft.com/office/drawing/2017/model3d" xmlns:o="urn:schemas-microsoft-com:office:office" xmlns:r="http://schemas.openxmlformats.org/officeDocument/2006/relationships" xmlns:m="http://schemas.openxmlformats.org/officeDocument/2006/math" xmlns:v="urn:schemas-microsoft-com:vml" xmlns:wp14="http://schemas.microsoft.com/office/word/2010/wordprocessingDrawing" xmlns:wp="http://schemas.openxmlformats.org/drawingml/2006/wordprocessingDrawing" xmlns:w10="urn:schemas-microsoft-com:office:word" xmlns:w="http://schemas.openxmlformats.org/wordprocessingml/2006/main" xmlns:w14="http://schemas.microsoft.com/office/word/2010/wordml" xmlns:w15="http://schemas.microsoft.com/office/word/2012/wordml" xmlns:w16cid="http://schemas.microsoft.com/office/word/2016/wordml/cid" xmlns:w16se="http://schemas.microsoft.com/office/word/2015/wordml/symex" xmlns:wpg="http://schemas.microsoft.com/office/word/2010/wordprocessingGroup" xmlns:wpi="http://schemas.microsoft.com/office/word/2010/wordprocessingInk" xmlns:wne="http://schemas.microsoft.com/office/word/2006/wordml" xmlns:wps="http://schemas.microsoft.com/office/word/2010/wordprocessingShape" mc:Ignorable="w14 w15 w16se w16cid wp14">
   <w:footnote w:type="separator" w:id="-1">
     <w:p>
       <w:r>
@@ -1725,7 +1781,7 @@
 </file>
 
 <file path=word/numbering.xml><?xml version="1.0" encoding="utf-8"?>
-<w:numbering xmlns:wpc="http://schemas.microsoft.com/office/word/2010/wordprocessingCanvas" xmlns:cx="http://schemas.microsoft.com/office/drawing/2014/chartex" xmlns:cx1="http://schemas.microsoft.com/office/drawing/2015/9/8/chartex" xmlns:mc="http://schemas.openxmlformats.org/markup-compatibility/2006" xmlns:o="urn:schemas-microsoft-com:office:office" xmlns:r="http://schemas.openxmlformats.org/officeDocument/2006/relationships" xmlns:m="http://schemas.openxmlformats.org/officeDocument/2006/math" xmlns:v="urn:schemas-microsoft-com:vml" xmlns:wp14="http://schemas.microsoft.com/office/word/2010/wordprocessingDrawing" xmlns:wp="http://schemas.openxmlformats.org/drawingml/2006/wordprocessingDrawing" xmlns:w10="urn:schemas-microsoft-com:office:word" xmlns:w="http://schemas.openxmlformats.org/wordprocessingml/2006/main" xmlns:w14="http://schemas.microsoft.com/office/word/2010/wordml" xmlns:w15="http://schemas.microsoft.com/office/word/2012/wordml" xmlns:w16se="http://schemas.microsoft.com/office/word/2015/wordml/symex" xmlns:wpg="http://schemas.microsoft.com/office/word/2010/wordprocessingGroup" xmlns:wpi="http://schemas.microsoft.com/office/word/2010/wordprocessingInk" xmlns:wne="http://schemas.microsoft.com/office/word/2006/wordml" xmlns:wps="http://schemas.microsoft.com/office/word/2010/wordprocessingShape" mc:Ignorable="w14 w15 w16se wp14">
+<w:numbering xmlns:wpc="http://schemas.microsoft.com/office/word/2010/wordprocessingCanvas" xmlns:cx="http://schemas.microsoft.com/office/drawing/2014/chartex" xmlns:cx1="http://schemas.microsoft.com/office/drawing/2015/9/8/chartex" xmlns:cx2="http://schemas.microsoft.com/office/drawing/2015/10/21/chartex" xmlns:cx3="http://schemas.microsoft.com/office/drawing/2016/5/9/chartex" xmlns:cx4="http://schemas.microsoft.com/office/drawing/2016/5/10/chartex" xmlns:cx5="http://schemas.microsoft.com/office/drawing/2016/5/11/chartex" xmlns:cx6="http://schemas.microsoft.com/office/drawing/2016/5/12/chartex" xmlns:cx7="http://schemas.microsoft.com/office/drawing/2016/5/13/chartex" xmlns:cx8="http://schemas.microsoft.com/office/drawing/2016/5/14/chartex" xmlns:mc="http://schemas.openxmlformats.org/markup-compatibility/2006" xmlns:aink="http://schemas.microsoft.com/office/drawing/2016/ink" xmlns:am3d="http://schemas.microsoft.com/office/drawing/2017/model3d" xmlns:o="urn:schemas-microsoft-com:office:office" xmlns:r="http://schemas.openxmlformats.org/officeDocument/2006/relationships" xmlns:m="http://schemas.openxmlformats.org/officeDocument/2006/math" xmlns:v="urn:schemas-microsoft-com:vml" xmlns:wp14="http://schemas.microsoft.com/office/word/2010/wordprocessingDrawing" xmlns:wp="http://schemas.openxmlformats.org/drawingml/2006/wordprocessingDrawing" xmlns:w10="urn:schemas-microsoft-com:office:word" xmlns:w="http://schemas.openxmlformats.org/wordprocessingml/2006/main" xmlns:w14="http://schemas.microsoft.com/office/word/2010/wordml" xmlns:w15="http://schemas.microsoft.com/office/word/2012/wordml" xmlns:w16cid="http://schemas.microsoft.com/office/word/2016/wordml/cid" xmlns:w16se="http://schemas.microsoft.com/office/word/2015/wordml/symex" xmlns:wpg="http://schemas.microsoft.com/office/word/2010/wordprocessingGroup" xmlns:wpi="http://schemas.microsoft.com/office/word/2010/wordprocessingInk" xmlns:wne="http://schemas.microsoft.com/office/word/2006/wordml" xmlns:wps="http://schemas.microsoft.com/office/word/2010/wordprocessingShape" mc:Ignorable="w14 w15 w16se w16cid wp14">
   <w:abstractNum w:abstractNumId="0" w15:restartNumberingAfterBreak="0">
     <w:nsid w:val="17170CB6"/>
     <w:multiLevelType w:val="hybridMultilevel"/>
@@ -1819,7 +1875,7 @@
 </file>
 
 <file path=word/styles.xml><?xml version="1.0" encoding="utf-8"?>
-<w:styles xmlns:mc="http://schemas.openxmlformats.org/markup-compatibility/2006" xmlns:r="http://schemas.openxmlformats.org/officeDocument/2006/relationships" xmlns:w="http://schemas.openxmlformats.org/wordprocessingml/2006/main" xmlns:w14="http://schemas.microsoft.com/office/word/2010/wordml" xmlns:w15="http://schemas.microsoft.com/office/word/2012/wordml" xmlns:w16se="http://schemas.microsoft.com/office/word/2015/wordml/symex" mc:Ignorable="w14 w15 w16se">
+<w:styles xmlns:mc="http://schemas.openxmlformats.org/markup-compatibility/2006" xmlns:r="http://schemas.openxmlformats.org/officeDocument/2006/relationships" xmlns:w="http://schemas.openxmlformats.org/wordprocessingml/2006/main" xmlns:w14="http://schemas.microsoft.com/office/word/2010/wordml" xmlns:w15="http://schemas.microsoft.com/office/word/2012/wordml" xmlns:w16cid="http://schemas.microsoft.com/office/word/2016/wordml/cid" xmlns:w16se="http://schemas.microsoft.com/office/word/2015/wordml/symex" mc:Ignorable="w14 w15 w16se w16cid">
   <w:docDefaults>
     <w:rPrDefault>
       <w:rPr>
@@ -1832,7 +1888,7 @@
     </w:rPrDefault>
     <w:pPrDefault/>
   </w:docDefaults>
-  <w:latentStyles w:defLockedState="0" w:defUIPriority="99" w:defSemiHidden="0" w:defUnhideWhenUsed="0" w:defQFormat="0" w:count="371">
+  <w:latentStyles w:defLockedState="0" w:defUIPriority="99" w:defSemiHidden="0" w:defUnhideWhenUsed="0" w:defQFormat="0" w:count="375">
     <w:lsdException w:name="Normal" w:uiPriority="0" w:qFormat="1"/>
     <w:lsdException w:name="heading 1" w:uiPriority="9" w:qFormat="1"/>
     <w:lsdException w:name="heading 2" w:semiHidden="1" w:uiPriority="9" w:unhideWhenUsed="1" w:qFormat="1"/>
@@ -1938,7 +1994,6 @@
     <w:lsdException w:name="HTML Sample" w:semiHidden="1" w:unhideWhenUsed="1"/>
     <w:lsdException w:name="HTML Typewriter" w:semiHidden="1" w:unhideWhenUsed="1"/>
     <w:lsdException w:name="HTML Variable" w:semiHidden="1" w:unhideWhenUsed="1"/>
-    <w:lsdException w:name="Normal Table" w:semiHidden="1" w:unhideWhenUsed="1"/>
     <w:lsdException w:name="annotation subject" w:semiHidden="1" w:unhideWhenUsed="1"/>
     <w:lsdException w:name="No List" w:semiHidden="1" w:unhideWhenUsed="1"/>
     <w:lsdException w:name="Outline List 1" w:semiHidden="1" w:unhideWhenUsed="1"/>
@@ -1982,10 +2037,8 @@
     <w:lsdException w:name="Table Elegant" w:semiHidden="1" w:unhideWhenUsed="1"/>
     <w:lsdException w:name="Table Professional" w:semiHidden="1" w:unhideWhenUsed="1"/>
     <w:lsdException w:name="Table Subtle 1" w:semiHidden="1" w:unhideWhenUsed="1"/>
-    <w:lsdException w:name="Table Subtle 2" w:semiHidden="1" w:unhideWhenUsed="1"/>
     <w:lsdException w:name="Table Web 1" w:semiHidden="1" w:unhideWhenUsed="1"/>
     <w:lsdException w:name="Table Web 2" w:semiHidden="1" w:unhideWhenUsed="1"/>
-    <w:lsdException w:name="Table Web 3" w:semiHidden="1" w:unhideWhenUsed="1"/>
     <w:lsdException w:name="Balloon Text" w:semiHidden="1" w:unhideWhenUsed="1"/>
     <w:lsdException w:name="Table Grid" w:uiPriority="39"/>
     <w:lsdException w:name="Table Theme" w:semiHidden="1" w:unhideWhenUsed="1"/>
@@ -2204,6 +2257,10 @@
     <w:lsdException w:name="List Table 5 Dark Accent 6" w:uiPriority="50"/>
     <w:lsdException w:name="List Table 6 Colorful Accent 6" w:uiPriority="51"/>
     <w:lsdException w:name="List Table 7 Colorful Accent 6" w:uiPriority="52"/>
+    <w:lsdException w:name="Mention" w:semiHidden="1" w:unhideWhenUsed="1"/>
+    <w:lsdException w:name="Smart Hyperlink" w:semiHidden="1" w:unhideWhenUsed="1"/>
+    <w:lsdException w:name="Hashtag" w:semiHidden="1" w:unhideWhenUsed="1"/>
+    <w:lsdException w:name="Unresolved Mention" w:semiHidden="1" w:unhideWhenUsed="1"/>
   </w:latentStyles>
   <w:style w:type="paragraph" w:default="1" w:styleId="a">
     <w:name w:val="Normal"/>

</xml_diff>